<commit_message>
added 2 new fies
</commit_message>
<xml_diff>
--- a/SPRING SECURITY.docx
+++ b/SPRING SECURITY.docx
@@ -1629,6 +1629,282 @@
         </w:rPr>
         <w:t xml:space="preserve"> then we get access token and open id information.</w:t>
       </w:r>
+    </w:p>
+    <w:p>
+      <w:pPr>
+        <w:rPr>
+          <w:rFonts w:ascii="Consolas" w:hAnsi="Consolas"/>
+        </w:rPr>
+      </w:pPr>
+    </w:p>
+    <w:p>
+      <w:pPr>
+        <w:rPr>
+          <w:rFonts w:ascii="Consolas" w:hAnsi="Consolas"/>
+          <w:noProof/>
+        </w:rPr>
+      </w:pPr>
+      <w:r>
+        <w:rPr>
+          <w:rFonts w:ascii="Consolas" w:hAnsi="Consolas"/>
+          <w:b/>
+          <w:bCs/>
+          <w:noProof/>
+          <w:sz w:val="28"/>
+          <w:szCs w:val="28"/>
+        </w:rPr>
+        <w:t>Keycloak</w:t>
+      </w:r>
+      <w:r>
+        <w:rPr>
+          <w:rFonts w:ascii="Consolas" w:hAnsi="Consolas"/>
+          <w:noProof/>
+        </w:rPr>
+        <w:t xml:space="preserve"> : To start the keycloak server go to the bin and execute below command.</w:t>
+      </w:r>
+    </w:p>
+    <w:p>
+      <w:pPr>
+        <w:rPr>
+          <w:rFonts w:ascii="Consolas" w:hAnsi="Consolas"/>
+          <w:b/>
+          <w:bCs/>
+          <w:i/>
+          <w:iCs/>
+          <w:noProof/>
+        </w:rPr>
+      </w:pPr>
+      <w:r>
+        <w:rPr>
+          <w:rFonts w:ascii="Consolas" w:hAnsi="Consolas"/>
+          <w:b/>
+          <w:bCs/>
+          <w:i/>
+          <w:iCs/>
+          <w:noProof/>
+        </w:rPr>
+        <w:t>./standalone.bat</w:t>
+      </w:r>
+    </w:p>
+    <w:p>
+      <w:pPr>
+        <w:rPr>
+          <w:rFonts w:ascii="Consolas" w:hAnsi="Consolas"/>
+          <w:noProof/>
+        </w:rPr>
+      </w:pPr>
+      <w:r>
+        <w:rPr>
+          <w:rFonts w:ascii="Consolas" w:hAnsi="Consolas"/>
+          <w:noProof/>
+        </w:rPr>
+        <w:t>To change the default port number from 8080 to another port use below command</w:t>
+      </w:r>
+    </w:p>
+    <w:p>
+      <w:pPr>
+        <w:rPr>
+          <w:rFonts w:ascii="Consolas" w:hAnsi="Consolas"/>
+          <w:b/>
+          <w:bCs/>
+          <w:i/>
+          <w:iCs/>
+          <w:noProof/>
+        </w:rPr>
+      </w:pPr>
+      <w:r>
+        <w:rPr>
+          <w:rFonts w:ascii="Consolas" w:hAnsi="Consolas"/>
+          <w:b/>
+          <w:bCs/>
+          <w:i/>
+          <w:iCs/>
+          <w:noProof/>
+        </w:rPr>
+        <w:t xml:space="preserve">./standalone.bat -Djboss.socket.binding.port-offset=100 </w:t>
+      </w:r>
+    </w:p>
+    <w:p>
+      <w:pPr>
+        <w:rPr>
+          <w:rFonts w:ascii="Consolas" w:hAnsi="Consolas"/>
+          <w:noProof/>
+        </w:rPr>
+      </w:pPr>
+      <w:r>
+        <w:rPr>
+          <w:rFonts w:ascii="Consolas" w:hAnsi="Consolas"/>
+          <w:noProof/>
+        </w:rPr>
+        <w:t>Then the port will be 8180</w:t>
+      </w:r>
+    </w:p>
+    <w:p>
+      <w:pPr>
+        <w:rPr>
+          <w:rFonts w:ascii="Consolas" w:hAnsi="Consolas"/>
+          <w:noProof/>
+        </w:rPr>
+      </w:pPr>
+      <w:r>
+        <w:rPr>
+          <w:rFonts w:ascii="Consolas" w:hAnsi="Consolas"/>
+          <w:noProof/>
+        </w:rPr>
+        <w:t xml:space="preserve">To see the users : </w:t>
+      </w:r>
+      <w:hyperlink r:id="rId17" w:history="1">
+        <w:r>
+          <w:rPr>
+            <w:rStyle w:val="Hyperlink"/>
+            <w:rFonts w:ascii="Consolas" w:hAnsi="Consolas"/>
+            <w:noProof/>
+          </w:rPr>
+          <w:t>http://localhost:8080/auth/realms/appsdeveloper/users</w:t>
+        </w:r>
+      </w:hyperlink>
+    </w:p>
+    <w:p>
+      <w:pPr>
+        <w:rPr>
+          <w:rFonts w:ascii="Consolas" w:hAnsi="Consolas"/>
+          <w:noProof/>
+        </w:rPr>
+      </w:pPr>
+      <w:r>
+        <w:rPr>
+          <w:rFonts w:ascii="Consolas" w:hAnsi="Consolas"/>
+          <w:noProof/>
+        </w:rPr>
+        <w:t xml:space="preserve">                   </w:t>
+      </w:r>
+      <w:hyperlink r:id="rId18" w:history="1">
+        <w:r>
+          <w:rPr>
+            <w:rStyle w:val="Hyperlink"/>
+            <w:rFonts w:ascii="Consolas" w:hAnsi="Consolas"/>
+            <w:noProof/>
+          </w:rPr>
+          <w:t>http://localhost:8080/auth/realms/</w:t>
+        </w:r>
+        <w:r>
+          <w:rPr>
+            <w:rStyle w:val="Hyperlink"/>
+            <w:rFonts w:ascii="Consolas" w:hAnsi="Consolas"/>
+            <w:noProof/>
+          </w:rPr>
+          <w:t>{realm-name}</w:t>
+        </w:r>
+        <w:r>
+          <w:rPr>
+            <w:rStyle w:val="Hyperlink"/>
+            <w:rFonts w:ascii="Consolas" w:hAnsi="Consolas"/>
+            <w:noProof/>
+          </w:rPr>
+          <w:t>/users</w:t>
+        </w:r>
+      </w:hyperlink>
+    </w:p>
+    <w:p>
+      <w:pPr>
+        <w:rPr>
+          <w:rFonts w:ascii="Consolas" w:hAnsi="Consolas"/>
+          <w:noProof/>
+        </w:rPr>
+      </w:pPr>
+      <w:r>
+        <w:rPr>
+          <w:rFonts w:ascii="Consolas" w:hAnsi="Consolas"/>
+          <w:noProof/>
+        </w:rPr>
+        <w:t>admin username:vishal</w:t>
+      </w:r>
+    </w:p>
+    <w:p>
+      <w:pPr>
+        <w:rPr>
+          <w:rFonts w:ascii="Consolas" w:hAnsi="Consolas"/>
+          <w:noProof/>
+        </w:rPr>
+      </w:pPr>
+      <w:r>
+        <w:rPr>
+          <w:rFonts w:ascii="Consolas" w:hAnsi="Consolas"/>
+          <w:noProof/>
+        </w:rPr>
+        <w:t>admin password:vishal</w:t>
+      </w:r>
+    </w:p>
+    <w:p>
+      <w:pPr>
+        <w:rPr>
+          <w:rFonts w:ascii="Consolas" w:hAnsi="Consolas"/>
+          <w:noProof/>
+        </w:rPr>
+      </w:pPr>
+      <w:r>
+        <w:rPr>
+          <w:rFonts w:ascii="Consolas" w:hAnsi="Consolas"/>
+          <w:noProof/>
+        </w:rPr>
+        <w:t xml:space="preserve">username: </w:t>
+      </w:r>
+      <w:hyperlink r:id="rId19" w:history="1">
+        <w:r>
+          <w:rPr>
+            <w:rStyle w:val="Hyperlink"/>
+            <w:rFonts w:ascii="Consolas" w:hAnsi="Consolas"/>
+            <w:noProof/>
+          </w:rPr>
+          <w:t>vishalpalla27@gmail.com</w:t>
+        </w:r>
+      </w:hyperlink>
+    </w:p>
+    <w:p>
+      <w:pPr>
+        <w:rPr>
+          <w:rFonts w:ascii="Consolas" w:hAnsi="Consolas"/>
+          <w:noProof/>
+        </w:rPr>
+      </w:pPr>
+      <w:r>
+        <w:rPr>
+          <w:rFonts w:ascii="Consolas" w:hAnsi="Consolas"/>
+          <w:noProof/>
+        </w:rPr>
+        <w:t>password: vishal123</w:t>
+      </w:r>
+    </w:p>
+    <w:p>
+      <w:pPr>
+        <w:rPr>
+          <w:rFonts w:ascii="Consolas" w:hAnsi="Consolas"/>
+          <w:noProof/>
+        </w:rPr>
+      </w:pPr>
+    </w:p>
+    <w:p>
+      <w:pPr>
+        <w:rPr>
+          <w:rFonts w:ascii="Consolas" w:hAnsi="Consolas"/>
+          <w:noProof/>
+        </w:rPr>
+      </w:pPr>
+      <w:r>
+        <w:rPr>
+          <w:rFonts w:ascii="Consolas" w:hAnsi="Consolas"/>
+          <w:noProof/>
+        </w:rPr>
+        <w:t>Scope : Scope is a mechanism in OAuth 2.0 to limit an application’s access to a user’s account. An application can request one or more scopes, this information is then presented to the user in the consent screen, and the access token issued to the application will be limited to the scopes granted.</w:t>
+      </w:r>
+    </w:p>
+    <w:p>
+      <w:pPr>
+        <w:rPr>
+          <w:rFonts w:ascii="Consolas" w:hAnsi="Consolas"/>
+          <w:noProof/>
+        </w:rPr>
+      </w:pPr>
     </w:p>
     <w:p/>
     <w:sectPr>
@@ -2437,6 +2713,18 @@
       <w:u w:val="single"/>
     </w:rPr>
   </w:style>
+  <w:style w:type="character" w:styleId="UnresolvedMention">
+    <w:name w:val="Unresolved Mention"/>
+    <w:basedOn w:val="DefaultParagraphFont"/>
+    <w:uiPriority w:val="99"/>
+    <w:semiHidden/>
+    <w:unhideWhenUsed/>
+    <w:rsid w:val="002476AD"/>
+    <w:rPr>
+      <w:color w:val="605E5C"/>
+      <w:shd w:val="clear" w:color="auto" w:fill="E1DFDD"/>
+    </w:rPr>
+  </w:style>
 </w:styles>
 </file>
 

</xml_diff>